<commit_message>
updated docker-compose and documentation
</commit_message>
<xml_diff>
--- a/Energy Consumption Application.docx
+++ b/Energy Consumption Application.docx
@@ -189,6 +189,32 @@
         </w:rPr>
         <w:t>user devices and their energy consumption. The energy consumption is measured each hour for every active device and will be stored in the database. The users will be able to visualize for each of their devices, the consumption during a specified day. The administrators will be able to see all the users and all the devices and will have the right to perform CRUD operations on them. A user-device mapping feature is also available for admins in order to easily assign devices to users.</w:t>
       </w:r>
+      <w:r>
+        <w:rPr>
+          <w:rFonts w:ascii="Times New Roman" w:hAnsi="Times New Roman" w:cs="Times New Roman"/>
+          <w:sz w:val="20"/>
+          <w:szCs w:val="20"/>
+        </w:rPr>
+        <w:t xml:space="preserve"> The values for energy consumption are simulated by a message producer and sent to the backend through RabbitMQ. </w:t>
+      </w:r>
+      <w:proofErr w:type="spellStart"/>
+      <w:r>
+        <w:rPr>
+          <w:rFonts w:ascii="Times New Roman" w:hAnsi="Times New Roman" w:cs="Times New Roman"/>
+          <w:sz w:val="20"/>
+          <w:szCs w:val="20"/>
+        </w:rPr>
+        <w:t>Websockets</w:t>
+      </w:r>
+      <w:proofErr w:type="spellEnd"/>
+      <w:r>
+        <w:rPr>
+          <w:rFonts w:ascii="Times New Roman" w:hAnsi="Times New Roman" w:cs="Times New Roman"/>
+          <w:sz w:val="20"/>
+          <w:szCs w:val="20"/>
+        </w:rPr>
+        <w:t xml:space="preserve"> are used to send alerts to clients if their devices exceeded the maximum hourly energy consumption.</w:t>
+      </w:r>
     </w:p>
     <w:p>
       <w:pPr>
@@ -253,7 +279,39 @@
           <w:sz w:val="20"/>
           <w:szCs w:val="20"/>
         </w:rPr>
-        <w:t>The application is composed of 3 interconnected components: database, backend, and frontend.</w:t>
+        <w:t xml:space="preserve">The application is composed of </w:t>
+      </w:r>
+      <w:r>
+        <w:rPr>
+          <w:rFonts w:ascii="Times New Roman" w:hAnsi="Times New Roman" w:cs="Times New Roman"/>
+          <w:sz w:val="20"/>
+          <w:szCs w:val="20"/>
+        </w:rPr>
+        <w:t>6</w:t>
+      </w:r>
+      <w:r>
+        <w:rPr>
+          <w:rFonts w:ascii="Times New Roman" w:hAnsi="Times New Roman" w:cs="Times New Roman"/>
+          <w:sz w:val="20"/>
+          <w:szCs w:val="20"/>
+        </w:rPr>
+        <w:t xml:space="preserve"> interconnected components: database, backend, frontend</w:t>
+      </w:r>
+      <w:r>
+        <w:rPr>
+          <w:rFonts w:ascii="Times New Roman" w:hAnsi="Times New Roman" w:cs="Times New Roman"/>
+          <w:sz w:val="20"/>
+          <w:szCs w:val="20"/>
+        </w:rPr>
+        <w:t>, message producer, message broker, and message consumer</w:t>
+      </w:r>
+      <w:r>
+        <w:rPr>
+          <w:rFonts w:ascii="Times New Roman" w:hAnsi="Times New Roman" w:cs="Times New Roman"/>
+          <w:sz w:val="20"/>
+          <w:szCs w:val="20"/>
+        </w:rPr>
+        <w:t>.</w:t>
       </w:r>
     </w:p>
     <w:p>
@@ -444,68 +502,72 @@
     </w:p>
     <w:p>
       <w:pPr>
-        <w:ind w:left="720"/>
-        <w:rPr>
-          <w:rFonts w:ascii="Times New Roman" w:hAnsi="Times New Roman" w:cs="Times New Roman"/>
-          <w:b/>
-          <w:bCs/>
-        </w:rPr>
-      </w:pPr>
-    </w:p>
-    <w:p>
-      <w:pPr>
-        <w:ind w:left="720"/>
-        <w:rPr>
-          <w:rFonts w:ascii="Times New Roman" w:hAnsi="Times New Roman" w:cs="Times New Roman"/>
-          <w:b/>
-          <w:bCs/>
-        </w:rPr>
-      </w:pPr>
-    </w:p>
-    <w:p>
-      <w:pPr>
-        <w:ind w:left="720"/>
-        <w:rPr>
-          <w:rFonts w:ascii="Times New Roman" w:hAnsi="Times New Roman" w:cs="Times New Roman"/>
-          <w:b/>
-          <w:bCs/>
-        </w:rPr>
-      </w:pPr>
-    </w:p>
-    <w:p>
-      <w:pPr>
-        <w:ind w:left="720"/>
-        <w:rPr>
-          <w:rFonts w:ascii="Times New Roman" w:hAnsi="Times New Roman" w:cs="Times New Roman"/>
-          <w:b/>
-          <w:bCs/>
-        </w:rPr>
-      </w:pPr>
-    </w:p>
-    <w:p>
-      <w:pPr>
-        <w:ind w:left="720"/>
-        <w:rPr>
-          <w:rFonts w:ascii="Times New Roman" w:hAnsi="Times New Roman" w:cs="Times New Roman"/>
-          <w:b/>
-          <w:bCs/>
-        </w:rPr>
-      </w:pPr>
-    </w:p>
-    <w:p>
-      <w:pPr>
-        <w:ind w:left="720"/>
-        <w:rPr>
-          <w:rFonts w:ascii="Times New Roman" w:hAnsi="Times New Roman" w:cs="Times New Roman"/>
-          <w:b/>
-          <w:bCs/>
-        </w:rPr>
-      </w:pPr>
-      <w:r>
-        <w:rPr>
-          <w:rFonts w:ascii="Times New Roman" w:hAnsi="Times New Roman" w:cs="Times New Roman"/>
-          <w:b/>
-          <w:bCs/>
+        <w:pStyle w:val="ListParagraph"/>
+        <w:rPr>
+          <w:rFonts w:ascii="Times New Roman" w:hAnsi="Times New Roman" w:cs="Times New Roman"/>
+          <w:sz w:val="20"/>
+          <w:szCs w:val="20"/>
+        </w:rPr>
+      </w:pPr>
+      <w:proofErr w:type="spellStart"/>
+      <w:r>
+        <w:rPr>
+          <w:rFonts w:ascii="Times New Roman" w:hAnsi="Times New Roman" w:cs="Times New Roman"/>
+          <w:sz w:val="20"/>
+          <w:szCs w:val="20"/>
+        </w:rPr>
+        <w:t>Websockets</w:t>
+      </w:r>
+      <w:proofErr w:type="spellEnd"/>
+      <w:r>
+        <w:rPr>
+          <w:rFonts w:ascii="Times New Roman" w:hAnsi="Times New Roman" w:cs="Times New Roman"/>
+          <w:sz w:val="20"/>
+          <w:szCs w:val="20"/>
+        </w:rPr>
+        <w:t xml:space="preserve"> are used to send alerts to clients if their devices exceeded the maximum hourly energy consumption.</w:t>
+      </w:r>
+      <w:r>
+        <w:rPr>
+          <w:rFonts w:ascii="Times New Roman" w:hAnsi="Times New Roman" w:cs="Times New Roman"/>
+          <w:sz w:val="20"/>
+          <w:szCs w:val="20"/>
+        </w:rPr>
+        <w:t xml:space="preserve"> For this, the </w:t>
+      </w:r>
+      <w:proofErr w:type="spellStart"/>
+      <w:r>
+        <w:rPr>
+          <w:rFonts w:ascii="Times New Roman" w:hAnsi="Times New Roman" w:cs="Times New Roman"/>
+          <w:sz w:val="20"/>
+          <w:szCs w:val="20"/>
+        </w:rPr>
+        <w:t>SignalR</w:t>
+      </w:r>
+      <w:proofErr w:type="spellEnd"/>
+      <w:r>
+        <w:rPr>
+          <w:rFonts w:ascii="Times New Roman" w:hAnsi="Times New Roman" w:cs="Times New Roman"/>
+          <w:sz w:val="20"/>
+          <w:szCs w:val="20"/>
+        </w:rPr>
+        <w:t xml:space="preserve"> library is used.</w:t>
+      </w:r>
+    </w:p>
+    <w:p>
+      <w:pPr>
+        <w:rPr>
+          <w:rFonts w:ascii="Times New Roman" w:hAnsi="Times New Roman" w:cs="Times New Roman"/>
+          <w:b/>
+          <w:bCs/>
+        </w:rPr>
+      </w:pPr>
+      <w:r>
+        <w:rPr>
+          <w:rFonts w:ascii="Times New Roman" w:hAnsi="Times New Roman" w:cs="Times New Roman"/>
+          <w:b/>
+          <w:bCs/>
+          <w:noProof/>
           <w:sz w:val="28"/>
           <w:szCs w:val="28"/>
         </w:rPr>
@@ -542,7 +604,7 @@
                     <pic:cNvPicPr/>
                   </pic:nvPicPr>
                   <pic:blipFill>
-                    <a:blip r:embed="rId10">
+                    <a:blip r:embed="rId11">
                       <a:extLst>
                         <a:ext uri="{28A0092B-C50C-407E-A947-70E740481C1C}">
                           <a14:useLocalDpi xmlns:a14="http://schemas.microsoft.com/office/drawing/2010/main" val="0"/>
@@ -856,6 +918,60 @@
     <w:p>
       <w:pPr>
         <w:ind w:left="720"/>
+        <w:rPr>
+          <w:rFonts w:ascii="Times New Roman" w:hAnsi="Times New Roman" w:cs="Times New Roman"/>
+          <w:sz w:val="20"/>
+          <w:szCs w:val="20"/>
+        </w:rPr>
+      </w:pPr>
+      <w:r>
+        <w:rPr>
+          <w:rFonts w:ascii="Times New Roman" w:hAnsi="Times New Roman" w:cs="Times New Roman"/>
+          <w:sz w:val="20"/>
+          <w:szCs w:val="20"/>
+        </w:rPr>
+        <w:t xml:space="preserve">For listening to </w:t>
+      </w:r>
+      <w:proofErr w:type="spellStart"/>
+      <w:r>
+        <w:rPr>
+          <w:rFonts w:ascii="Times New Roman" w:hAnsi="Times New Roman" w:cs="Times New Roman"/>
+          <w:sz w:val="20"/>
+          <w:szCs w:val="20"/>
+        </w:rPr>
+        <w:t>websocket</w:t>
+      </w:r>
+      <w:proofErr w:type="spellEnd"/>
+      <w:r>
+        <w:rPr>
+          <w:rFonts w:ascii="Times New Roman" w:hAnsi="Times New Roman" w:cs="Times New Roman"/>
+          <w:sz w:val="20"/>
+          <w:szCs w:val="20"/>
+        </w:rPr>
+        <w:t xml:space="preserve"> messages, the </w:t>
+      </w:r>
+      <w:proofErr w:type="spellStart"/>
+      <w:r>
+        <w:rPr>
+          <w:rFonts w:ascii="Times New Roman" w:hAnsi="Times New Roman" w:cs="Times New Roman"/>
+          <w:sz w:val="20"/>
+          <w:szCs w:val="20"/>
+        </w:rPr>
+        <w:t>signalR</w:t>
+      </w:r>
+      <w:proofErr w:type="spellEnd"/>
+      <w:r>
+        <w:rPr>
+          <w:rFonts w:ascii="Times New Roman" w:hAnsi="Times New Roman" w:cs="Times New Roman"/>
+          <w:sz w:val="20"/>
+          <w:szCs w:val="20"/>
+        </w:rPr>
+        <w:t xml:space="preserve"> library is used.</w:t>
+      </w:r>
+    </w:p>
+    <w:p>
+      <w:pPr>
+        <w:ind w:left="720"/>
         <w:jc w:val="center"/>
         <w:rPr>
           <w:rFonts w:ascii="Times New Roman" w:hAnsi="Times New Roman" w:cs="Times New Roman"/>
@@ -888,6 +1004,7 @@
           <w:rFonts w:ascii="Times New Roman" w:hAnsi="Times New Roman" w:cs="Times New Roman"/>
           <w:b/>
           <w:bCs/>
+          <w:noProof/>
           <w:sz w:val="28"/>
           <w:szCs w:val="28"/>
         </w:rPr>
@@ -923,7 +1040,7 @@
                     <pic:cNvPicPr/>
                   </pic:nvPicPr>
                   <pic:blipFill>
-                    <a:blip r:embed="rId11">
+                    <a:blip r:embed="rId12">
                       <a:extLst>
                         <a:ext uri="{28A0092B-C50C-407E-A947-70E740481C1C}">
                           <a14:useLocalDpi xmlns:a14="http://schemas.microsoft.com/office/drawing/2010/main" val="0"/>
@@ -1007,6 +1124,221 @@
     </w:p>
     <w:p>
       <w:pPr>
+        <w:pStyle w:val="ListParagraph"/>
+        <w:numPr>
+          <w:ilvl w:val="0"/>
+          <w:numId w:val="2"/>
+        </w:numPr>
+        <w:rPr>
+          <w:rFonts w:ascii="Times New Roman" w:hAnsi="Times New Roman" w:cs="Times New Roman"/>
+          <w:b/>
+          <w:bCs/>
+          <w:sz w:val="24"/>
+          <w:szCs w:val="24"/>
+        </w:rPr>
+      </w:pPr>
+      <w:r>
+        <w:rPr>
+          <w:rFonts w:ascii="Times New Roman" w:hAnsi="Times New Roman" w:cs="Times New Roman"/>
+          <w:b/>
+          <w:bCs/>
+          <w:sz w:val="24"/>
+          <w:szCs w:val="24"/>
+        </w:rPr>
+        <w:lastRenderedPageBreak/>
+        <w:t>Message Producer</w:t>
+      </w:r>
+    </w:p>
+    <w:p>
+      <w:pPr>
+        <w:ind w:left="720"/>
+        <w:rPr>
+          <w:rFonts w:ascii="Times New Roman" w:hAnsi="Times New Roman" w:cs="Times New Roman"/>
+          <w:sz w:val="20"/>
+          <w:szCs w:val="20"/>
+        </w:rPr>
+      </w:pPr>
+      <w:r>
+        <w:rPr>
+          <w:rFonts w:ascii="Times New Roman" w:hAnsi="Times New Roman" w:cs="Times New Roman"/>
+          <w:sz w:val="20"/>
+          <w:szCs w:val="20"/>
+        </w:rPr>
+        <w:t xml:space="preserve">The message producer is a C# console application that reads a csv file with energy consumption values, creates </w:t>
+      </w:r>
+      <w:proofErr w:type="spellStart"/>
+      <w:r>
+        <w:rPr>
+          <w:rFonts w:ascii="Times New Roman" w:hAnsi="Times New Roman" w:cs="Times New Roman"/>
+          <w:sz w:val="20"/>
+          <w:szCs w:val="20"/>
+        </w:rPr>
+        <w:t>json</w:t>
+      </w:r>
+      <w:proofErr w:type="spellEnd"/>
+      <w:r>
+        <w:rPr>
+          <w:rFonts w:ascii="Times New Roman" w:hAnsi="Times New Roman" w:cs="Times New Roman"/>
+          <w:sz w:val="20"/>
+          <w:szCs w:val="20"/>
+        </w:rPr>
+        <w:t xml:space="preserve"> messages for specific devices, and sends them to the message broker.</w:t>
+      </w:r>
+    </w:p>
+    <w:p>
+      <w:pPr>
+        <w:pStyle w:val="ListParagraph"/>
+        <w:numPr>
+          <w:ilvl w:val="0"/>
+          <w:numId w:val="2"/>
+        </w:numPr>
+        <w:rPr>
+          <w:rFonts w:ascii="Times New Roman" w:hAnsi="Times New Roman" w:cs="Times New Roman"/>
+          <w:b/>
+          <w:bCs/>
+          <w:sz w:val="24"/>
+          <w:szCs w:val="24"/>
+        </w:rPr>
+      </w:pPr>
+      <w:r>
+        <w:rPr>
+          <w:rFonts w:ascii="Times New Roman" w:hAnsi="Times New Roman" w:cs="Times New Roman"/>
+          <w:b/>
+          <w:bCs/>
+          <w:sz w:val="24"/>
+          <w:szCs w:val="24"/>
+        </w:rPr>
+        <w:t xml:space="preserve">Message </w:t>
+      </w:r>
+      <w:r>
+        <w:rPr>
+          <w:rFonts w:ascii="Times New Roman" w:hAnsi="Times New Roman" w:cs="Times New Roman"/>
+          <w:b/>
+          <w:bCs/>
+          <w:sz w:val="24"/>
+          <w:szCs w:val="24"/>
+        </w:rPr>
+        <w:t>Broker</w:t>
+      </w:r>
+    </w:p>
+    <w:p>
+      <w:pPr>
+        <w:ind w:left="720"/>
+        <w:rPr>
+          <w:rFonts w:ascii="Times New Roman" w:hAnsi="Times New Roman" w:cs="Times New Roman"/>
+          <w:sz w:val="20"/>
+          <w:szCs w:val="20"/>
+        </w:rPr>
+      </w:pPr>
+      <w:r>
+        <w:rPr>
+          <w:rFonts w:ascii="Times New Roman" w:hAnsi="Times New Roman" w:cs="Times New Roman"/>
+          <w:sz w:val="20"/>
+          <w:szCs w:val="20"/>
+        </w:rPr>
+        <w:t xml:space="preserve">The message </w:t>
+      </w:r>
+      <w:r>
+        <w:rPr>
+          <w:rFonts w:ascii="Times New Roman" w:hAnsi="Times New Roman" w:cs="Times New Roman"/>
+          <w:sz w:val="20"/>
+          <w:szCs w:val="20"/>
+        </w:rPr>
+        <w:t xml:space="preserve">broker is a RabbitMQ </w:t>
+      </w:r>
+      <w:r>
+        <w:rPr>
+          <w:rFonts w:ascii="Times New Roman" w:hAnsi="Times New Roman" w:cs="Times New Roman"/>
+          <w:sz w:val="20"/>
+          <w:szCs w:val="20"/>
+        </w:rPr>
+        <w:t>instance that acts as a broker between the message producer and the message consumer, keeping track of messages and queues.</w:t>
+      </w:r>
+    </w:p>
+    <w:p>
+      <w:pPr>
+        <w:pStyle w:val="ListParagraph"/>
+        <w:numPr>
+          <w:ilvl w:val="0"/>
+          <w:numId w:val="2"/>
+        </w:numPr>
+        <w:rPr>
+          <w:rFonts w:ascii="Times New Roman" w:hAnsi="Times New Roman" w:cs="Times New Roman"/>
+          <w:b/>
+          <w:bCs/>
+          <w:sz w:val="24"/>
+          <w:szCs w:val="24"/>
+        </w:rPr>
+      </w:pPr>
+      <w:r>
+        <w:rPr>
+          <w:rFonts w:ascii="Times New Roman" w:hAnsi="Times New Roman" w:cs="Times New Roman"/>
+          <w:b/>
+          <w:bCs/>
+          <w:sz w:val="24"/>
+          <w:szCs w:val="24"/>
+        </w:rPr>
+        <w:t xml:space="preserve">Message </w:t>
+      </w:r>
+      <w:r>
+        <w:rPr>
+          <w:rFonts w:ascii="Times New Roman" w:hAnsi="Times New Roman" w:cs="Times New Roman"/>
+          <w:b/>
+          <w:bCs/>
+          <w:sz w:val="24"/>
+          <w:szCs w:val="24"/>
+        </w:rPr>
+        <w:t>Consumer</w:t>
+      </w:r>
+    </w:p>
+    <w:p>
+      <w:pPr>
+        <w:ind w:left="720"/>
+        <w:rPr>
+          <w:rFonts w:ascii="Times New Roman" w:hAnsi="Times New Roman" w:cs="Times New Roman"/>
+          <w:sz w:val="20"/>
+          <w:szCs w:val="20"/>
+        </w:rPr>
+      </w:pPr>
+      <w:r>
+        <w:rPr>
+          <w:rFonts w:ascii="Times New Roman" w:hAnsi="Times New Roman" w:cs="Times New Roman"/>
+          <w:sz w:val="20"/>
+          <w:szCs w:val="20"/>
+        </w:rPr>
+        <w:t xml:space="preserve">The message </w:t>
+      </w:r>
+      <w:r>
+        <w:rPr>
+          <w:rFonts w:ascii="Times New Roman" w:hAnsi="Times New Roman" w:cs="Times New Roman"/>
+          <w:sz w:val="20"/>
+          <w:szCs w:val="20"/>
+        </w:rPr>
+        <w:t>consumer is integrated with the backend, so it will listen for messages from the broker and add the measurements to the database</w:t>
+      </w:r>
+    </w:p>
+    <w:p>
+      <w:pPr>
+        <w:ind w:left="720"/>
+        <w:rPr>
+          <w:rFonts w:ascii="Times New Roman" w:hAnsi="Times New Roman" w:cs="Times New Roman"/>
+          <w:sz w:val="20"/>
+          <w:szCs w:val="20"/>
+        </w:rPr>
+      </w:pPr>
+    </w:p>
+    <w:p>
+      <w:pPr>
+        <w:ind w:left="720"/>
+        <w:rPr>
+          <w:rFonts w:ascii="Times New Roman" w:hAnsi="Times New Roman" w:cs="Times New Roman"/>
+          <w:sz w:val="20"/>
+          <w:szCs w:val="20"/>
+        </w:rPr>
+      </w:pPr>
+    </w:p>
+    <w:p>
+      <w:pPr>
         <w:rPr>
           <w:rFonts w:ascii="Times New Roman" w:hAnsi="Times New Roman" w:cs="Times New Roman"/>
           <w:b/>
@@ -1042,7 +1374,6 @@
           <w:sz w:val="28"/>
           <w:szCs w:val="28"/>
         </w:rPr>
-        <w:lastRenderedPageBreak/>
         <w:t>Database desig</w:t>
       </w:r>
       <w:r>
@@ -1151,6 +1482,7 @@
       <w:r>
         <w:rPr>
           <w:rFonts w:ascii="Times New Roman" w:hAnsi="Times New Roman" w:cs="Times New Roman"/>
+          <w:noProof/>
           <w:sz w:val="28"/>
           <w:szCs w:val="28"/>
         </w:rPr>
@@ -1186,7 +1518,7 @@
                     <pic:cNvPicPr/>
                   </pic:nvPicPr>
                   <pic:blipFill>
-                    <a:blip r:embed="rId12">
+                    <a:blip r:embed="rId13">
                       <a:extLst>
                         <a:ext uri="{28A0092B-C50C-407E-A947-70E740481C1C}">
                           <a14:useLocalDpi xmlns:a14="http://schemas.microsoft.com/office/drawing/2010/main" val="0"/>
@@ -1253,16 +1585,6 @@
         <w:t>Database Diagram</w:t>
       </w:r>
     </w:p>
-    <w:p/>
-    <w:p/>
-    <w:p/>
-    <w:p/>
-    <w:p/>
-    <w:p/>
-    <w:p/>
-    <w:p/>
-    <w:p/>
-    <w:p/>
     <w:p>
       <w:pPr>
         <w:pStyle w:val="ListParagraph"/>
@@ -1310,30 +1632,30 @@
       </w:pPr>
       <w:r>
         <w:rPr>
-          <w:sz w:val="28"/>
-          <w:szCs w:val="28"/>
+          <w:sz w:val="20"/>
+          <w:szCs w:val="20"/>
         </w:rPr>
         <w:drawing>
-          <wp:anchor distT="0" distB="0" distL="114300" distR="114300" simplePos="0" relativeHeight="251666432" behindDoc="0" locked="0" layoutInCell="1" allowOverlap="1" wp14:anchorId="61A0203F" wp14:editId="79DF40F6">
+          <wp:anchor distT="0" distB="0" distL="114300" distR="114300" simplePos="0" relativeHeight="251664384" behindDoc="0" locked="0" layoutInCell="1" allowOverlap="1" wp14:anchorId="75415CDD" wp14:editId="3BB49FA5">
             <wp:simplePos x="0" y="0"/>
             <wp:positionH relativeFrom="column">
-              <wp:posOffset>135255</wp:posOffset>
+              <wp:posOffset>228600</wp:posOffset>
             </wp:positionH>
             <wp:positionV relativeFrom="paragraph">
-              <wp:posOffset>351790</wp:posOffset>
+              <wp:posOffset>313690</wp:posOffset>
             </wp:positionV>
-            <wp:extent cx="5731510" cy="2452370"/>
-            <wp:effectExtent l="0" t="0" r="2540" b="5080"/>
+            <wp:extent cx="5731510" cy="3231515"/>
+            <wp:effectExtent l="0" t="0" r="2540" b="6985"/>
             <wp:wrapThrough wrapText="bothSides">
               <wp:wrapPolygon edited="0">
                 <wp:start x="0" y="0"/>
-                <wp:lineTo x="0" y="21477"/>
-                <wp:lineTo x="21538" y="21477"/>
+                <wp:lineTo x="0" y="21519"/>
+                <wp:lineTo x="21538" y="21519"/>
                 <wp:lineTo x="21538" y="0"/>
                 <wp:lineTo x="0" y="0"/>
               </wp:wrapPolygon>
             </wp:wrapThrough>
-            <wp:docPr id="4" name="Picture 4" descr="Diagram&#10;&#10;Description automatically generated"/>
+            <wp:docPr id="6" name="Picture 6" descr="Diagram&#10;&#10;Description automatically generated"/>
             <wp:cNvGraphicFramePr>
               <a:graphicFrameLocks xmlns:a="http://schemas.openxmlformats.org/drawingml/2006/main" noChangeAspect="1"/>
             </wp:cNvGraphicFramePr>
@@ -1341,126 +1663,7 @@
               <a:graphicData uri="http://schemas.openxmlformats.org/drawingml/2006/picture">
                 <pic:pic xmlns:pic="http://schemas.openxmlformats.org/drawingml/2006/picture">
                   <pic:nvPicPr>
-                    <pic:cNvPr id="4" name="Picture 4" descr="Diagram&#10;&#10;Description automatically generated"/>
-                    <pic:cNvPicPr/>
-                  </pic:nvPicPr>
-                  <pic:blipFill>
-                    <a:blip r:embed="rId13">
-                      <a:extLst>
-                        <a:ext uri="{28A0092B-C50C-407E-A947-70E740481C1C}">
-                          <a14:useLocalDpi xmlns:a14="http://schemas.microsoft.com/office/drawing/2010/main" val="0"/>
-                        </a:ext>
-                      </a:extLst>
-                    </a:blip>
-                    <a:stretch>
-                      <a:fillRect/>
-                    </a:stretch>
-                  </pic:blipFill>
-                  <pic:spPr>
-                    <a:xfrm>
-                      <a:off x="0" y="0"/>
-                      <a:ext cx="5731510" cy="2452370"/>
-                    </a:xfrm>
-                    <a:prstGeom prst="rect">
-                      <a:avLst/>
-                    </a:prstGeom>
-                  </pic:spPr>
-                </pic:pic>
-              </a:graphicData>
-            </a:graphic>
-            <wp14:sizeRelH relativeFrom="page">
-              <wp14:pctWidth>0</wp14:pctWidth>
-            </wp14:sizeRelH>
-            <wp14:sizeRelV relativeFrom="page">
-              <wp14:pctHeight>0</wp14:pctHeight>
-            </wp14:sizeRelV>
-          </wp:anchor>
-        </w:drawing>
-      </w:r>
-      <w:r>
-        <w:rPr>
-          <w:sz w:val="20"/>
-          <w:szCs w:val="20"/>
-        </w:rPr>
-        <w:t xml:space="preserve">Each of the 3 components runs on a different container under the same docker repository. </w:t>
-      </w:r>
-    </w:p>
-    <w:p>
-      <w:pPr>
-        <w:ind w:left="2880" w:firstLine="720"/>
-        <w:rPr>
-          <w:rFonts w:ascii="Times New Roman" w:hAnsi="Times New Roman" w:cs="Times New Roman"/>
-          <w:b/>
-          <w:bCs/>
-          <w:sz w:val="20"/>
-          <w:szCs w:val="20"/>
-        </w:rPr>
-      </w:pPr>
-      <w:r>
-        <w:rPr>
-          <w:rFonts w:ascii="Times New Roman" w:hAnsi="Times New Roman" w:cs="Times New Roman"/>
-          <w:b/>
-          <w:bCs/>
-        </w:rPr>
-        <w:t>Deployment Diagram</w:t>
-      </w:r>
-    </w:p>
-    <w:p>
-      <w:pPr>
-        <w:rPr>
-          <w:rFonts w:ascii="Times New Roman" w:hAnsi="Times New Roman" w:cs="Times New Roman"/>
-          <w:b/>
-          <w:bCs/>
-          <w:sz w:val="20"/>
-          <w:szCs w:val="20"/>
-        </w:rPr>
-      </w:pPr>
-    </w:p>
-    <w:p>
-      <w:pPr>
-        <w:jc w:val="center"/>
-        <w:rPr>
-          <w:rFonts w:ascii="Times New Roman" w:hAnsi="Times New Roman" w:cs="Times New Roman"/>
-          <w:b/>
-          <w:bCs/>
-        </w:rPr>
-      </w:pPr>
-      <w:r>
-        <w:rPr>
-          <w:b/>
-          <w:bCs/>
-          <w:sz w:val="28"/>
-          <w:szCs w:val="28"/>
-        </w:rPr>
-        <w:drawing>
-          <wp:anchor distT="0" distB="0" distL="114300" distR="114300" simplePos="0" relativeHeight="251674624" behindDoc="0" locked="0" layoutInCell="1" allowOverlap="1" wp14:anchorId="704192E1" wp14:editId="21DBF6D7">
-            <wp:simplePos x="0" y="0"/>
-            <wp:positionH relativeFrom="column">
-              <wp:posOffset>142240</wp:posOffset>
-            </wp:positionH>
-            <wp:positionV relativeFrom="paragraph">
-              <wp:posOffset>217170</wp:posOffset>
-            </wp:positionV>
-            <wp:extent cx="5731510" cy="1217295"/>
-            <wp:effectExtent l="0" t="0" r="2540" b="1905"/>
-            <wp:wrapThrough wrapText="bothSides">
-              <wp:wrapPolygon edited="0">
-                <wp:start x="0" y="0"/>
-                <wp:lineTo x="0" y="21296"/>
-                <wp:lineTo x="21538" y="21296"/>
-                <wp:lineTo x="21538" y="0"/>
-                <wp:lineTo x="0" y="0"/>
-              </wp:wrapPolygon>
-            </wp:wrapThrough>
-            <wp:docPr id="5" name="Picture 5" descr="Graphical user interface, text, application&#10;&#10;Description automatically generated"/>
-            <wp:cNvGraphicFramePr>
-              <a:graphicFrameLocks xmlns:a="http://schemas.openxmlformats.org/drawingml/2006/main" noChangeAspect="1"/>
-            </wp:cNvGraphicFramePr>
-            <a:graphic xmlns:a="http://schemas.openxmlformats.org/drawingml/2006/main">
-              <a:graphicData uri="http://schemas.openxmlformats.org/drawingml/2006/picture">
-                <pic:pic xmlns:pic="http://schemas.openxmlformats.org/drawingml/2006/picture">
-                  <pic:nvPicPr>
-                    <pic:cNvPr id="5" name="Picture 5" descr="Graphical user interface, text, application&#10;&#10;Description automatically generated"/>
+                    <pic:cNvPr id="6" name="Picture 6" descr="Diagram&#10;&#10;Description automatically generated"/>
                     <pic:cNvPicPr/>
                   </pic:nvPicPr>
                   <pic:blipFill>
@@ -1478,7 +1681,7 @@
                   <pic:spPr>
                     <a:xfrm>
                       <a:off x="0" y="0"/>
-                      <a:ext cx="5731510" cy="1217295"/>
+                      <a:ext cx="5731510" cy="3231515"/>
                     </a:xfrm>
                     <a:prstGeom prst="rect">
                       <a:avLst/>
@@ -1496,6 +1699,141 @@
           </wp:anchor>
         </w:drawing>
       </w:r>
+      <w:r>
+        <w:rPr>
+          <w:sz w:val="20"/>
+          <w:szCs w:val="20"/>
+        </w:rPr>
+        <w:t xml:space="preserve">Each of the </w:t>
+      </w:r>
+      <w:r>
+        <w:rPr>
+          <w:sz w:val="20"/>
+          <w:szCs w:val="20"/>
+        </w:rPr>
+        <w:t>4</w:t>
+      </w:r>
+      <w:r>
+        <w:rPr>
+          <w:sz w:val="20"/>
+          <w:szCs w:val="20"/>
+        </w:rPr>
+        <w:t xml:space="preserve"> components runs on a different container under the same docker repository. </w:t>
+      </w:r>
+    </w:p>
+    <w:p>
+      <w:pPr>
+        <w:ind w:left="2880" w:firstLine="720"/>
+        <w:rPr>
+          <w:rFonts w:ascii="Times New Roman" w:hAnsi="Times New Roman" w:cs="Times New Roman"/>
+          <w:b/>
+          <w:bCs/>
+          <w:sz w:val="20"/>
+          <w:szCs w:val="20"/>
+        </w:rPr>
+      </w:pPr>
+      <w:r>
+        <w:rPr>
+          <w:rFonts w:ascii="Times New Roman" w:hAnsi="Times New Roman" w:cs="Times New Roman"/>
+          <w:b/>
+          <w:bCs/>
+        </w:rPr>
+        <w:t>Deployment Diagram</w:t>
+      </w:r>
+    </w:p>
+    <w:p>
+      <w:pPr>
+        <w:rPr>
+          <w:rFonts w:ascii="Times New Roman" w:hAnsi="Times New Roman" w:cs="Times New Roman"/>
+          <w:b/>
+          <w:bCs/>
+          <w:sz w:val="20"/>
+          <w:szCs w:val="20"/>
+        </w:rPr>
+      </w:pPr>
+      <w:r>
+        <w:rPr>
+          <w:rFonts w:ascii="Times New Roman" w:hAnsi="Times New Roman" w:cs="Times New Roman"/>
+          <w:b/>
+          <w:bCs/>
+          <w:sz w:val="20"/>
+          <w:szCs w:val="20"/>
+        </w:rPr>
+        <w:drawing>
+          <wp:anchor distT="0" distB="0" distL="114300" distR="114300" simplePos="0" relativeHeight="251663360" behindDoc="0" locked="0" layoutInCell="1" allowOverlap="1" wp14:anchorId="669F9C98" wp14:editId="5EC7D020">
+            <wp:simplePos x="0" y="0"/>
+            <wp:positionH relativeFrom="column">
+              <wp:posOffset>180975</wp:posOffset>
+            </wp:positionH>
+            <wp:positionV relativeFrom="paragraph">
+              <wp:posOffset>357505</wp:posOffset>
+            </wp:positionV>
+            <wp:extent cx="5731510" cy="1499235"/>
+            <wp:effectExtent l="0" t="0" r="2540" b="5715"/>
+            <wp:wrapThrough wrapText="bothSides">
+              <wp:wrapPolygon edited="0">
+                <wp:start x="0" y="0"/>
+                <wp:lineTo x="0" y="21408"/>
+                <wp:lineTo x="21538" y="21408"/>
+                <wp:lineTo x="21538" y="0"/>
+                <wp:lineTo x="0" y="0"/>
+              </wp:wrapPolygon>
+            </wp:wrapThrough>
+            <wp:docPr id="7" name="Picture 7" descr="Graphical user interface, text, application&#10;&#10;Description automatically generated"/>
+            <wp:cNvGraphicFramePr>
+              <a:graphicFrameLocks xmlns:a="http://schemas.openxmlformats.org/drawingml/2006/main" noChangeAspect="1"/>
+            </wp:cNvGraphicFramePr>
+            <a:graphic xmlns:a="http://schemas.openxmlformats.org/drawingml/2006/main">
+              <a:graphicData uri="http://schemas.openxmlformats.org/drawingml/2006/picture">
+                <pic:pic xmlns:pic="http://schemas.openxmlformats.org/drawingml/2006/picture">
+                  <pic:nvPicPr>
+                    <pic:cNvPr id="7" name="Picture 7" descr="Graphical user interface, text, application&#10;&#10;Description automatically generated"/>
+                    <pic:cNvPicPr/>
+                  </pic:nvPicPr>
+                  <pic:blipFill>
+                    <a:blip r:embed="rId15">
+                      <a:extLst>
+                        <a:ext uri="{28A0092B-C50C-407E-A947-70E740481C1C}">
+                          <a14:useLocalDpi xmlns:a14="http://schemas.microsoft.com/office/drawing/2010/main" val="0"/>
+                        </a:ext>
+                      </a:extLst>
+                    </a:blip>
+                    <a:stretch>
+                      <a:fillRect/>
+                    </a:stretch>
+                  </pic:blipFill>
+                  <pic:spPr>
+                    <a:xfrm>
+                      <a:off x="0" y="0"/>
+                      <a:ext cx="5731510" cy="1499235"/>
+                    </a:xfrm>
+                    <a:prstGeom prst="rect">
+                      <a:avLst/>
+                    </a:prstGeom>
+                  </pic:spPr>
+                </pic:pic>
+              </a:graphicData>
+            </a:graphic>
+            <wp14:sizeRelH relativeFrom="page">
+              <wp14:pctWidth>0</wp14:pctWidth>
+            </wp14:sizeRelH>
+            <wp14:sizeRelV relativeFrom="page">
+              <wp14:pctHeight>0</wp14:pctHeight>
+            </wp14:sizeRelV>
+          </wp:anchor>
+        </w:drawing>
+      </w:r>
+    </w:p>
+    <w:p>
+      <w:pPr>
+        <w:rPr>
+          <w:rFonts w:ascii="Times New Roman" w:hAnsi="Times New Roman" w:cs="Times New Roman"/>
+          <w:b/>
+          <w:bCs/>
+          <w:sz w:val="20"/>
+          <w:szCs w:val="20"/>
+        </w:rPr>
+      </w:pPr>
     </w:p>
     <w:p>
       <w:pPr>
@@ -2182,7 +2520,7 @@
   <w:style w:type="paragraph" w:default="1" w:styleId="Normal">
     <w:name w:val="Normal"/>
     <w:qFormat/>
-    <w:rsid w:val="008F4487"/>
+    <w:rsid w:val="00C14ED8"/>
   </w:style>
   <w:style w:type="character" w:default="1" w:styleId="DefaultParagraphFont">
     <w:name w:val="Default Paragraph Font"/>
@@ -2565,6 +2903,21 @@
 </file>
 
 <file path=customXml/item1.xml><?xml version="1.0" encoding="utf-8"?>
+<p:properties xmlns:p="http://schemas.microsoft.com/office/2006/metadata/properties" xmlns:xsi="http://www.w3.org/2001/XMLSchema-instance" xmlns:pc="http://schemas.microsoft.com/office/infopath/2007/PartnerControls">
+  <documentManagement/>
+</p:properties>
+</file>
+
+<file path=customXml/item2.xml><?xml version="1.0" encoding="utf-8"?>
+<?mso-contentType ?>
+<FormTemplates xmlns="http://schemas.microsoft.com/sharepoint/v3/contenttype/forms">
+  <Display>DocumentLibraryForm</Display>
+  <Edit>DocumentLibraryForm</Edit>
+  <New>DocumentLibraryForm</New>
+</FormTemplates>
+</file>
+
+<file path=customXml/item3.xml><?xml version="1.0" encoding="utf-8"?>
 <ct:contentTypeSchema xmlns:ct="http://schemas.microsoft.com/office/2006/metadata/contentType" xmlns:ma="http://schemas.microsoft.com/office/2006/metadata/properties/metaAttributes" ct:_="" ma:_="" ma:contentTypeName="Document" ma:contentTypeID="0x010100F17E4A8741B10746871BF4C38CD0EEE5" ma:contentTypeVersion="7" ma:contentTypeDescription="Create a new document." ma:contentTypeScope="" ma:versionID="0cafaf1456bf4dfd9d2bd97101e7a27b">
   <xsd:schema xmlns:xsd="http://www.w3.org/2001/XMLSchema" xmlns:xs="http://www.w3.org/2001/XMLSchema" xmlns:p="http://schemas.microsoft.com/office/2006/metadata/properties" xmlns:ns3="441e4110-edff-4f42-9037-c41e606f3268" xmlns:ns4="44e4ae71-aa05-4e03-8604-26acbe0dfaa5" targetNamespace="http://schemas.microsoft.com/office/2006/metadata/properties" ma:root="true" ma:fieldsID="f144f37d64e9f93529e6673c10e13e0c" ns3:_="" ns4:_="">
     <xsd:import namespace="441e4110-edff-4f42-9037-c41e606f3268"/>
@@ -2749,22 +3102,28 @@
 </ct:contentTypeSchema>
 </file>
 
-<file path=customXml/item2.xml><?xml version="1.0" encoding="utf-8"?>
-<?mso-contentType ?>
-<FormTemplates xmlns="http://schemas.microsoft.com/sharepoint/v3/contenttype/forms">
-  <Display>DocumentLibraryForm</Display>
-  <Edit>DocumentLibraryForm</Edit>
-  <New>DocumentLibraryForm</New>
-</FormTemplates>
-</file>
-
-<file path=customXml/item3.xml><?xml version="1.0" encoding="utf-8"?>
-<p:properties xmlns:p="http://schemas.microsoft.com/office/2006/metadata/properties" xmlns:xsi="http://www.w3.org/2001/XMLSchema-instance" xmlns:pc="http://schemas.microsoft.com/office/infopath/2007/PartnerControls">
-  <documentManagement/>
-</p:properties>
+<file path=customXml/item4.xml><?xml version="1.0" encoding="utf-8"?>
+<b:Sources xmlns:b="http://schemas.openxmlformats.org/officeDocument/2006/bibliography" xmlns="http://schemas.openxmlformats.org/officeDocument/2006/bibliography" SelectedStyle="\APASixthEditionOfficeOnline.xsl" StyleName="APA" Version="6"/>
 </file>
 
 <file path=customXml/itemProps1.xml><?xml version="1.0" encoding="utf-8"?>
+<ds:datastoreItem xmlns:ds="http://schemas.openxmlformats.org/officeDocument/2006/customXml" ds:itemID="{E70C2F67-C3E4-4BC6-82EA-0C0618528513}">
+  <ds:schemaRefs>
+    <ds:schemaRef ds:uri="http://schemas.microsoft.com/office/2006/metadata/properties"/>
+    <ds:schemaRef ds:uri="http://schemas.microsoft.com/office/infopath/2007/PartnerControls"/>
+  </ds:schemaRefs>
+</ds:datastoreItem>
+</file>
+
+<file path=customXml/itemProps2.xml><?xml version="1.0" encoding="utf-8"?>
+<ds:datastoreItem xmlns:ds="http://schemas.openxmlformats.org/officeDocument/2006/customXml" ds:itemID="{07B505E6-E244-4F60-BD1A-E41C28AB1C44}">
+  <ds:schemaRefs>
+    <ds:schemaRef ds:uri="http://schemas.microsoft.com/sharepoint/v3/contenttype/forms"/>
+  </ds:schemaRefs>
+</ds:datastoreItem>
+</file>
+
+<file path=customXml/itemProps3.xml><?xml version="1.0" encoding="utf-8"?>
 <ds:datastoreItem xmlns:ds="http://schemas.openxmlformats.org/officeDocument/2006/customXml" ds:itemID="{B3FDE38F-A243-46C4-B4D4-E3FD80F2D721}">
   <ds:schemaRefs>
     <ds:schemaRef ds:uri="http://schemas.microsoft.com/office/2006/metadata/contentType"/>
@@ -2783,27 +3142,10 @@
 </ds:datastoreItem>
 </file>
 
-<file path=customXml/itemProps2.xml><?xml version="1.0" encoding="utf-8"?>
-<ds:datastoreItem xmlns:ds="http://schemas.openxmlformats.org/officeDocument/2006/customXml" ds:itemID="{07B505E6-E244-4F60-BD1A-E41C28AB1C44}">
+<file path=customXml/itemProps4.xml><?xml version="1.0" encoding="utf-8"?>
+<ds:datastoreItem xmlns:ds="http://schemas.openxmlformats.org/officeDocument/2006/customXml" ds:itemID="{362752AC-C7EC-4BE7-90D8-8C4048F117F9}">
   <ds:schemaRefs>
-    <ds:schemaRef ds:uri="http://schemas.microsoft.com/sharepoint/v3/contenttype/forms"/>
-  </ds:schemaRefs>
-</ds:datastoreItem>
-</file>
-
-<file path=customXml/itemProps3.xml><?xml version="1.0" encoding="utf-8"?>
-<ds:datastoreItem xmlns:ds="http://schemas.openxmlformats.org/officeDocument/2006/customXml" ds:itemID="{E70C2F67-C3E4-4BC6-82EA-0C0618528513}">
-  <ds:schemaRefs>
-    <ds:schemaRef ds:uri="44e4ae71-aa05-4e03-8604-26acbe0dfaa5"/>
-    <ds:schemaRef ds:uri="http://schemas.microsoft.com/office/2006/documentManagement/types"/>
-    <ds:schemaRef ds:uri="441e4110-edff-4f42-9037-c41e606f3268"/>
-    <ds:schemaRef ds:uri="http://purl.org/dc/dcmitype/"/>
-    <ds:schemaRef ds:uri="http://schemas.openxmlformats.org/package/2006/metadata/core-properties"/>
-    <ds:schemaRef ds:uri="http://purl.org/dc/elements/1.1/"/>
-    <ds:schemaRef ds:uri="http://schemas.microsoft.com/office/infopath/2007/PartnerControls"/>
-    <ds:schemaRef ds:uri="http://schemas.microsoft.com/office/2006/metadata/properties"/>
-    <ds:schemaRef ds:uri="http://www.w3.org/XML/1998/namespace"/>
-    <ds:schemaRef ds:uri="http://purl.org/dc/terms/"/>
+    <ds:schemaRef ds:uri="http://schemas.openxmlformats.org/officeDocument/2006/bibliography"/>
   </ds:schemaRefs>
 </ds:datastoreItem>
 </file>
</xml_diff>